<commit_message>
#41 OP-Fix 41. Dokumentáció javítások
</commit_message>
<xml_diff>
--- a/docs/BRB - Pontgyűjtő - Átfogó dokumentáció.docx
+++ b/docs/BRB - Pontgyűjtő - Átfogó dokumentáció.docx
@@ -833,18 +833,25 @@
             <w:jc w:val="both"/>
             <w:rPr/>
           </w:pPr>
+          <w:r>
+            <w:rPr>
+              <w:rtl w:val="0"/>
+            </w:rPr>
+            <w:t xml:space="preserve">(V</w:t>
+          </w:r>
           <w:hyperlink w:anchor="_kh7o291bhox7">
             <w:r>
               <w:rPr>
                 <w:rtl w:val="0"/>
               </w:rPr>
-              <w:t xml:space="preserve">vezetőknek</w:t>
+              <w:t xml:space="preserve">ezetőknek</w:t>
             </w:r>
           </w:hyperlink>
           <w:r>
             <w:rPr>
               <w:rtl w:val="0"/>
             </w:rPr>
+            <w:t xml:space="preserve">)</w:t>
             <w:tab/>
           </w:r>
           <w:r>
@@ -1863,7 +1870,7 @@
           <w:szCs w:val="24"/>
           <w:rtl w:val="0"/>
         </w:rPr>
-        <w:t xml:space="preserve">Ők ezután képesek lesznek alapítani egy csoportot, és felvenni hozzá olyan felhasználókat akik még nem tartoznak egyetlen csapathoz sem. Majd az így megalakult csapatok tudják is gyűjteni pontjaikat különféle feladatok elvégzésével.</w:t>
+        <w:t xml:space="preserve">Ők ezután képesek lesznek alapítani egy csoportot, és felvenni hozzá olyan felhasználókat akik még nem tartoznak egyetlen csapathoz sem.</w:t>
       </w:r>
     </w:p>
     <w:p>
@@ -1935,7 +1942,7 @@
           <w:szCs w:val="24"/>
           <w:rtl w:val="0"/>
         </w:rPr>
-        <w:t xml:space="preserve">Az admin Frontend C# wpf design-al készült, míg a Backend C# kódban készült el.</w:t>
+        <w:t xml:space="preserve">Az admin Frontend C# WPF design-al készült, míg a Backend C# kódban készült el. Az admin felület az országos vezetőnek lett létrehozva, akiből csak és kizárólag 1 lehet az országban.</w:t>
       </w:r>
     </w:p>
     <w:p>
@@ -1971,7 +1978,7 @@
           <w:szCs w:val="24"/>
           <w:rtl w:val="0"/>
         </w:rPr>
-        <w:t xml:space="preserve">Továbbá a szoftveren nyomon tudjuk követni hogy ki hol áll a pontversenyben egyénileg, országos szinten, illetve csapatonként kik a legaktívabb, legerősebb tagok.</w:t>
+        <w:t xml:space="preserve">Továbbá a szoftveren nyomon tudjuk követni hogy ki hol áll a pontversenyben egyénileg, és országos szinten is.</w:t>
       </w:r>
     </w:p>
     <w:p>
@@ -2101,12 +2108,12 @@
           <wp:inline distB="114300" distT="114300" distL="114300" distR="114300">
             <wp:extent cx="5760410" cy="4457700"/>
             <wp:effectExtent b="0" l="0" r="0" t="0"/>
-            <wp:docPr id="27" name="image28.png"/>
+            <wp:docPr id="27" name="image29.png"/>
             <a:graphic>
               <a:graphicData uri="http://schemas.openxmlformats.org/drawingml/2006/picture">
                 <pic:pic>
                   <pic:nvPicPr>
-                    <pic:cNvPr id="0" name="image28.png"/>
+                    <pic:cNvPr id="0" name="image29.png"/>
                     <pic:cNvPicPr preferRelativeResize="0"/>
                   </pic:nvPicPr>
                   <pic:blipFill>
@@ -2191,7 +2198,7 @@
             <wp:extent cx="2762567" cy="6090498"/>
             <wp:effectExtent b="0" l="0" r="0" t="0"/>
             <wp:wrapSquare wrapText="bothSides" distB="114300" distT="114300" distL="114300" distR="114300"/>
-            <wp:docPr id="13" name="image2.png"/>
+            <wp:docPr id="14" name="image2.png"/>
             <a:graphic>
               <a:graphicData uri="http://schemas.openxmlformats.org/drawingml/2006/picture">
                 <pic:pic>
@@ -2638,12 +2645,12 @@
           <wp:inline distB="114300" distT="114300" distL="114300" distR="114300">
             <wp:extent cx="5760410" cy="4318000"/>
             <wp:effectExtent b="0" l="0" r="0" t="0"/>
-            <wp:docPr id="22" name="image25.png"/>
+            <wp:docPr id="22" name="image23.png"/>
             <a:graphic>
               <a:graphicData uri="http://schemas.openxmlformats.org/drawingml/2006/picture">
                 <pic:pic>
                   <pic:nvPicPr>
-                    <pic:cNvPr id="0" name="image25.png"/>
+                    <pic:cNvPr id="0" name="image23.png"/>
                     <pic:cNvPicPr preferRelativeResize="0"/>
                   </pic:nvPicPr>
                   <pic:blipFill>
@@ -2688,7 +2695,7 @@
           <w:szCs w:val="24"/>
           <w:rtl w:val="0"/>
         </w:rPr>
-        <w:t xml:space="preserve">Ezen az oldalon egy form található amit HTML, CSS formázással blade fájlban lett létrehozva. A formon néhány input mező található ami az adatbázisnak küldi az adatokat, ha minden adat megfelelően lett megadva. </w:t>
+        <w:t xml:space="preserve">Ezen az oldalon egy form található amit HTML, CSS formázással blade fájlban lett létrehozva. A formon néhány input mező található, ami az adatbázisnak küldi az adatokat, ha minden adat megfelelően lett megadva. </w:t>
       </w:r>
     </w:p>
     <w:p>
@@ -2757,12 +2764,12 @@
             <wp:extent cx="5760410" cy="342900"/>
             <wp:effectExtent b="0" l="0" r="0" t="0"/>
             <wp:wrapSquare wrapText="bothSides" distB="114300" distT="114300" distL="114300" distR="114300"/>
-            <wp:docPr id="6" name="image30.png"/>
+            <wp:docPr id="6" name="image19.png"/>
             <a:graphic>
               <a:graphicData uri="http://schemas.openxmlformats.org/drawingml/2006/picture">
                 <pic:pic>
                   <pic:nvPicPr>
-                    <pic:cNvPr id="0" name="image30.png"/>
+                    <pic:cNvPr id="0" name="image19.png"/>
                     <pic:cNvPicPr preferRelativeResize="0"/>
                   </pic:nvPicPr>
                   <pic:blipFill>
@@ -2857,12 +2864,12 @@
             <wp:extent cx="5760410" cy="4330700"/>
             <wp:effectExtent b="0" l="0" r="0" t="0"/>
             <wp:wrapSquare wrapText="bothSides" distB="114300" distT="114300" distL="114300" distR="114300"/>
-            <wp:docPr id="16" name="image10.png"/>
+            <wp:docPr id="17" name="image6.png"/>
             <a:graphic>
               <a:graphicData uri="http://schemas.openxmlformats.org/drawingml/2006/picture">
                 <pic:pic>
                   <pic:nvPicPr>
-                    <pic:cNvPr id="0" name="image10.png"/>
+                    <pic:cNvPr id="0" name="image6.png"/>
                     <pic:cNvPicPr preferRelativeResize="0"/>
                   </pic:nvPicPr>
                   <pic:blipFill>
@@ -2943,12 +2950,12 @@
             <wp:extent cx="5760410" cy="342900"/>
             <wp:effectExtent b="0" l="0" r="0" t="0"/>
             <wp:wrapSquare wrapText="bothSides" distB="114300" distT="114300" distL="114300" distR="114300"/>
-            <wp:docPr id="30" name="image22.png"/>
+            <wp:docPr id="30" name="image27.png"/>
             <a:graphic>
               <a:graphicData uri="http://schemas.openxmlformats.org/drawingml/2006/picture">
                 <pic:pic>
                   <pic:nvPicPr>
-                    <pic:cNvPr id="0" name="image22.png"/>
+                    <pic:cNvPr id="0" name="image27.png"/>
                     <pic:cNvPicPr preferRelativeResize="0"/>
                   </pic:nvPicPr>
                   <pic:blipFill>
@@ -3076,7 +3083,7 @@
           <w:szCs w:val="24"/>
           <w:rtl w:val="0"/>
         </w:rPr>
-        <w:t xml:space="preserve">Az első a User főoldal, ezen az oldalon, a session üzenet után, kettő illetve három táblázat várja a felhasználót.</w:t>
+        <w:t xml:space="preserve">Az első a User főoldal, ezen az oldalon a session üzenet után, kettő illetve három táblázat várja a felhasználót.</w:t>
       </w:r>
     </w:p>
     <w:p>
@@ -3115,12 +3122,12 @@
           <wp:inline distB="114300" distT="114300" distL="114300" distR="114300">
             <wp:extent cx="5760410" cy="2489200"/>
             <wp:effectExtent b="0" l="0" r="0" t="0"/>
-            <wp:docPr id="8" name="image1.png"/>
+            <wp:docPr id="8" name="image12.png"/>
             <a:graphic>
               <a:graphicData uri="http://schemas.openxmlformats.org/drawingml/2006/picture">
                 <pic:pic>
                   <pic:nvPicPr>
-                    <pic:cNvPr id="0" name="image1.png"/>
+                    <pic:cNvPr id="0" name="image12.png"/>
                     <pic:cNvPicPr preferRelativeResize="0"/>
                   </pic:nvPicPr>
                   <pic:blipFill>
@@ -3198,12 +3205,12 @@
             <wp:extent cx="5741360" cy="1558019"/>
             <wp:effectExtent b="0" l="0" r="0" t="0"/>
             <wp:wrapSquare wrapText="bothSides" distB="114300" distT="114300" distL="114300" distR="114300"/>
-            <wp:docPr id="11" name="image5.png"/>
+            <wp:docPr id="12" name="image20.png"/>
             <a:graphic>
               <a:graphicData uri="http://schemas.openxmlformats.org/drawingml/2006/picture">
                 <pic:pic>
                   <pic:nvPicPr>
-                    <pic:cNvPr id="0" name="image5.png"/>
+                    <pic:cNvPr id="0" name="image20.png"/>
                     <pic:cNvPicPr preferRelativeResize="0"/>
                   </pic:nvPicPr>
                   <pic:blipFill>
@@ -3291,12 +3298,12 @@
             <wp:extent cx="5760410" cy="1498600"/>
             <wp:effectExtent b="0" l="0" r="0" t="0"/>
             <wp:wrapSquare wrapText="bothSides" distB="114300" distT="114300" distL="114300" distR="114300"/>
-            <wp:docPr id="18" name="image11.png"/>
+            <wp:docPr id="18" name="image1.png"/>
             <a:graphic>
               <a:graphicData uri="http://schemas.openxmlformats.org/drawingml/2006/picture">
                 <pic:pic>
                   <pic:nvPicPr>
-                    <pic:cNvPr id="0" name="image11.png"/>
+                    <pic:cNvPr id="0" name="image1.png"/>
                     <pic:cNvPicPr preferRelativeResize="0"/>
                   </pic:nvPicPr>
                   <pic:blipFill>
@@ -3387,25 +3394,25 @@
           <w:szCs w:val="24"/>
           <w:rtl w:val="0"/>
         </w:rPr>
-        <w:t xml:space="preserve">Az egyik gombbal az adott számára legszimpatikusabb feladatot tudja hozzáadni, ami így jóváírásra kerül hozzá, és a saját feladatai közt fog szerepelni. </w:t>
-      </w:r>
-    </w:p>
-    <w:p>
-      <w:pPr>
-        <w:spacing w:after="160" w:before="0" w:line="288" w:lineRule="auto"/>
-        <w:jc w:val="both"/>
-        <w:rPr>
-          <w:sz w:val="24"/>
-          <w:szCs w:val="24"/>
-        </w:rPr>
-      </w:pPr>
-      <w:r>
-        <w:rPr>
-          <w:sz w:val="24"/>
-          <w:szCs w:val="24"/>
-          <w:rtl w:val="0"/>
-        </w:rPr>
-        <w:t xml:space="preserve">A másik egy “Megtekint” gomb, amivel a feladat pontos részleteit tudja megtekinteni. Minden adatot ez a Frontend az adatbázisból nyer ki. Amit a PHP backend közvetít.</w:t>
+        <w:t xml:space="preserve">Az egyik gombbal az adott számára legszimpatikusabb feladatot tudja hozzáadni, így elkezd dolgozni rajta, és a saját feladatai között fog szerepelni. </w:t>
+      </w:r>
+    </w:p>
+    <w:p>
+      <w:pPr>
+        <w:spacing w:after="160" w:before="0" w:line="288" w:lineRule="auto"/>
+        <w:jc w:val="both"/>
+        <w:rPr>
+          <w:sz w:val="24"/>
+          <w:szCs w:val="24"/>
+        </w:rPr>
+      </w:pPr>
+      <w:r>
+        <w:rPr>
+          <w:sz w:val="24"/>
+          <w:szCs w:val="24"/>
+          <w:rtl w:val="0"/>
+        </w:rPr>
+        <w:t xml:space="preserve">A másik egy “Megtekint” gomb, amivel a feladat pontos részleteit tudja megtekinteni.</w:t>
       </w:r>
       <w:r>
         <w:drawing>
@@ -3524,7 +3531,7 @@
           <w:szCs w:val="24"/>
           <w:rtl w:val="0"/>
         </w:rPr>
-        <w:t xml:space="preserve">Ők mostantól ebben a versenyben csoportvezetőként vesznek részt. A sikeres bejelentkezés/regisztráció session üzenet alatt rögtön tájékoztat is az üdvözlő oldal minden felhasználót erről.</w:t>
+        <w:t xml:space="preserve">Ők mostantól ebben a versenyben csoportvezetőként vehetnek részt. A sikeres bejelentkezés/regisztráció session üzenet alatt rögtön tájékoztat is az üdvözlő oldal minden felhasználót erről.</w:t>
       </w:r>
       <w:r>
         <w:drawing>
@@ -3539,12 +3546,12 @@
             <wp:extent cx="5760410" cy="482600"/>
             <wp:effectExtent b="0" l="0" r="0" t="0"/>
             <wp:wrapSquare wrapText="bothSides" distB="114300" distT="114300" distL="114300" distR="114300"/>
-            <wp:docPr id="19" name="image14.png"/>
+            <wp:docPr id="19" name="image5.png"/>
             <a:graphic>
               <a:graphicData uri="http://schemas.openxmlformats.org/drawingml/2006/picture">
                 <pic:pic>
                   <pic:nvPicPr>
-                    <pic:cNvPr id="0" name="image14.png"/>
+                    <pic:cNvPr id="0" name="image5.png"/>
                     <pic:cNvPicPr preferRelativeResize="0"/>
                   </pic:nvPicPr>
                   <pic:blipFill>
@@ -3605,12 +3612,12 @@
           <wp:inline distB="114300" distT="114300" distL="114300" distR="114300">
             <wp:extent cx="5760410" cy="2197100"/>
             <wp:effectExtent b="0" l="0" r="0" t="0"/>
-            <wp:docPr id="21" name="image23.png"/>
+            <wp:docPr id="20" name="image9.png"/>
             <a:graphic>
               <a:graphicData uri="http://schemas.openxmlformats.org/drawingml/2006/picture">
                 <pic:pic>
                   <pic:nvPicPr>
-                    <pic:cNvPr id="0" name="image23.png"/>
+                    <pic:cNvPr id="0" name="image9.png"/>
                     <pic:cNvPicPr preferRelativeResize="0"/>
                   </pic:nvPicPr>
                   <pic:blipFill>
@@ -3706,12 +3713,12 @@
             <wp:extent cx="5743575" cy="2133600"/>
             <wp:effectExtent b="0" l="0" r="0" t="0"/>
             <wp:wrapSquare wrapText="bothSides" distB="114300" distT="114300" distL="114300" distR="114300"/>
-            <wp:docPr id="24" name="image21.png"/>
+            <wp:docPr id="24" name="image22.png"/>
             <a:graphic>
               <a:graphicData uri="http://schemas.openxmlformats.org/drawingml/2006/picture">
                 <pic:pic>
                   <pic:nvPicPr>
-                    <pic:cNvPr id="0" name="image21.png"/>
+                    <pic:cNvPr id="0" name="image22.png"/>
                     <pic:cNvPicPr preferRelativeResize="0"/>
                   </pic:nvPicPr>
                   <pic:blipFill>
@@ -3799,12 +3806,12 @@
             <wp:extent cx="5760410" cy="1625600"/>
             <wp:effectExtent b="0" l="0" r="0" t="0"/>
             <wp:wrapSquare wrapText="bothSides" distB="114300" distT="114300" distL="114300" distR="114300"/>
-            <wp:docPr id="12" name="image7.png"/>
+            <wp:docPr id="13" name="image8.png"/>
             <a:graphic>
               <a:graphicData uri="http://schemas.openxmlformats.org/drawingml/2006/picture">
                 <pic:pic>
                   <pic:nvPicPr>
-                    <pic:cNvPr id="0" name="image7.png"/>
+                    <pic:cNvPr id="0" name="image8.png"/>
                     <pic:cNvPicPr preferRelativeResize="0"/>
                   </pic:nvPicPr>
                   <pic:blipFill>
@@ -3881,7 +3888,7 @@
           <w:szCs w:val="24"/>
           <w:rtl w:val="0"/>
         </w:rPr>
-        <w:t xml:space="preserve">Két táblázat jelenik meg ezen az oldalon. Az egyik táblázatban láthatóvá válnak a mi barátaink. Így a felületen is kialakul egy kisebb versengés adott számú barát között. Ugyanis a szoftver itt is nyomon követi, hogy kinek hány pontja van, és így kialakul egy kisebb rivalizálás a barátok között. Ennek hatására sokkal dinamikusabb és játékosabb lesz pontokat gyűjteni. Húzzák egymást a pontversenyben a barátok, és így több pontot szereznek csapataiknak is.</w:t>
+        <w:t xml:space="preserve">Két táblázat jelenik meg ezen az oldalon. Az egyik táblázatban láthatóvá válnak a mi barátaink. Így a felületen is kialakul egy kisebb versengés adott számú barát között. Ugyanis a szoftver itt is nyomon követi, hogy kinek hány pontja van, és így kialakul egy kisebb rivalizálás a barátok között. Ennek hatására sokkal dinamikusabb és játékosabb lesz pontokat gyűjteni.</w:t>
       </w:r>
       <w:r>
         <w:drawing>
@@ -3896,12 +3903,12 @@
             <wp:extent cx="5760410" cy="2578100"/>
             <wp:effectExtent b="0" l="0" r="0" t="0"/>
             <wp:wrapSquare wrapText="bothSides" distB="114300" distT="114300" distL="114300" distR="114300"/>
-            <wp:docPr id="4" name="image3.png"/>
+            <wp:docPr id="4" name="image7.png"/>
             <a:graphic>
               <a:graphicData uri="http://schemas.openxmlformats.org/drawingml/2006/picture">
                 <pic:pic>
                   <pic:nvPicPr>
-                    <pic:cNvPr id="0" name="image3.png"/>
+                    <pic:cNvPr id="0" name="image7.png"/>
                     <pic:cNvPicPr preferRelativeResize="0"/>
                   </pic:nvPicPr>
                   <pic:blipFill>
@@ -3937,11 +3944,26 @@
       </w:pPr>
       <w:r>
         <w:rPr>
-          <w:sz w:val="24"/>
-          <w:szCs w:val="24"/>
-          <w:rtl w:val="0"/>
-        </w:rPr>
-        <w:t xml:space="preserve">Amennyiben a felhasználó kitöröl egy “Barátot” természetesen nem értesül róla a másik fél semmilyen formában. Csak a felhasználó aki kitörölte kap egy session üzenetet, mi szerint sikeresen törölte a barátot</w:t>
+          <w:rtl w:val="0"/>
+        </w:rPr>
+      </w:r>
+    </w:p>
+    <w:p>
+      <w:pPr>
+        <w:spacing w:after="160" w:before="0" w:line="288" w:lineRule="auto"/>
+        <w:jc w:val="both"/>
+        <w:rPr>
+          <w:sz w:val="24"/>
+          <w:szCs w:val="24"/>
+        </w:rPr>
+      </w:pPr>
+      <w:r>
+        <w:rPr>
+          <w:sz w:val="24"/>
+          <w:szCs w:val="24"/>
+          <w:rtl w:val="0"/>
+        </w:rPr>
+        <w:t xml:space="preserve">Amennyiben a felhasználó kitöröl egy “Barátot” természetesen nem értesül róla a másik fél semmilyen formában. Csak a felhasználó aki kitörölte kap egy session üzenetet, mi szerint sikeresen törölte a barátot.</w:t>
       </w:r>
       <w:r>
         <w:drawing>
@@ -3951,17 +3973,17 @@
               <wp:posOffset>19051</wp:posOffset>
             </wp:positionH>
             <wp:positionV relativeFrom="paragraph">
-              <wp:posOffset>3526430</wp:posOffset>
+              <wp:posOffset>3543300</wp:posOffset>
             </wp:positionV>
             <wp:extent cx="5760410" cy="304800"/>
             <wp:effectExtent b="0" l="0" r="0" t="0"/>
             <wp:wrapSquare wrapText="bothSides" distB="114300" distT="114300" distL="114300" distR="114300"/>
-            <wp:docPr id="2" name="image13.png"/>
+            <wp:docPr id="2" name="image18.png"/>
             <a:graphic>
               <a:graphicData uri="http://schemas.openxmlformats.org/drawingml/2006/picture">
                 <pic:pic>
                   <pic:nvPicPr>
-                    <pic:cNvPr id="0" name="image13.png"/>
+                    <pic:cNvPr id="0" name="image18.png"/>
                     <pic:cNvPicPr preferRelativeResize="0"/>
                   </pic:nvPicPr>
                   <pic:blipFill>
@@ -4016,12 +4038,12 @@
             <wp:extent cx="3095942" cy="1551373"/>
             <wp:effectExtent b="0" l="0" r="0" t="0"/>
             <wp:wrapSquare wrapText="bothSides" distB="114300" distT="114300" distL="114300" distR="114300"/>
-            <wp:docPr id="25" name="image20.png"/>
+            <wp:docPr id="25" name="image25.png"/>
             <a:graphic>
               <a:graphicData uri="http://schemas.openxmlformats.org/drawingml/2006/picture">
                 <pic:pic>
                   <pic:nvPicPr>
-                    <pic:cNvPr id="0" name="image20.png"/>
+                    <pic:cNvPr id="0" name="image25.png"/>
                     <pic:cNvPicPr preferRelativeResize="0"/>
                   </pic:nvPicPr>
                   <pic:blipFill>
@@ -4100,12 +4122,12 @@
           <wp:inline distB="114300" distT="114300" distL="114300" distR="114300">
             <wp:extent cx="5760410" cy="330200"/>
             <wp:effectExtent b="0" l="0" r="0" t="0"/>
-            <wp:docPr id="1" name="image12.png"/>
+            <wp:docPr id="1" name="image16.png"/>
             <a:graphic>
               <a:graphicData uri="http://schemas.openxmlformats.org/drawingml/2006/picture">
                 <pic:pic>
                   <pic:nvPicPr>
-                    <pic:cNvPr id="0" name="image12.png"/>
+                    <pic:cNvPr id="0" name="image16.png"/>
                     <pic:cNvPicPr preferRelativeResize="0"/>
                   </pic:nvPicPr>
                   <pic:blipFill>
@@ -4241,12 +4263,12 @@
             <wp:extent cx="5760410" cy="5143500"/>
             <wp:effectExtent b="0" l="0" r="0" t="0"/>
             <wp:wrapSquare wrapText="bothSides" distB="114300" distT="114300" distL="114300" distR="114300"/>
-            <wp:docPr id="23" name="image27.png"/>
+            <wp:docPr id="23" name="image26.png"/>
             <a:graphic>
               <a:graphicData uri="http://schemas.openxmlformats.org/drawingml/2006/picture">
                 <pic:pic>
                   <pic:nvPicPr>
-                    <pic:cNvPr id="0" name="image27.png"/>
+                    <pic:cNvPr id="0" name="image26.png"/>
                     <pic:cNvPicPr preferRelativeResize="0"/>
                   </pic:nvPicPr>
                   <pic:blipFill>
@@ -4345,7 +4367,7 @@
           <w:szCs w:val="24"/>
           <w:rtl w:val="0"/>
         </w:rPr>
-        <w:t xml:space="preserve"> Minden felhasználó itt tud tájékozódni arról, hogy milyen feladatai vannak amiket már felvett, de még nem végzett el, illetve azok a feladatok is itt vannak amik már elkészültek. </w:t>
+        <w:t xml:space="preserve">Minden felhasználó itt tud tájékozódni arról, hogy milyen feladatai vannak amiket már felvett, de még nem végzett el, illetve azok a feladatok is itt vannak amik már elkészültek. </w:t>
       </w:r>
     </w:p>
     <w:p>
@@ -4383,25 +4405,31 @@
         </w:rPr>
         <w:t xml:space="preserve">Ezt feladatot a szoftver kiemeli egy másik színnel, hogy láthassuk melyik feladatot kívánjuk megtekinteni.</w:t>
       </w:r>
-      <w:r>
+    </w:p>
+    <w:p>
+      <w:pPr>
+        <w:spacing w:after="160" w:before="0" w:line="288" w:lineRule="auto"/>
+        <w:jc w:val="both"/>
+        <w:rPr>
+          <w:sz w:val="24"/>
+          <w:szCs w:val="24"/>
+        </w:rPr>
+      </w:pPr>
+      <w:r>
+        <w:rPr>
+          <w:sz w:val="24"/>
+          <w:szCs w:val="24"/>
+        </w:rPr>
         <w:drawing>
-          <wp:anchor allowOverlap="1" behindDoc="0" distB="114300" distT="114300" distL="114300" distR="114300" hidden="0" layoutInCell="1" locked="0" relativeHeight="0" simplePos="0">
-            <wp:simplePos x="0" y="0"/>
-            <wp:positionH relativeFrom="column">
-              <wp:posOffset>19051</wp:posOffset>
-            </wp:positionH>
-            <wp:positionV relativeFrom="paragraph">
-              <wp:posOffset>589097</wp:posOffset>
-            </wp:positionV>
-            <wp:extent cx="5760410" cy="2235200"/>
+          <wp:inline distB="114300" distT="114300" distL="114300" distR="114300">
+            <wp:extent cx="5760410" cy="1384300"/>
             <wp:effectExtent b="0" l="0" r="0" t="0"/>
-            <wp:wrapSquare wrapText="bothSides" distB="114300" distT="114300" distL="114300" distR="114300"/>
-            <wp:docPr id="17" name="image17.png"/>
+            <wp:docPr id="21" name="image21.png"/>
             <a:graphic>
               <a:graphicData uri="http://schemas.openxmlformats.org/drawingml/2006/picture">
                 <pic:pic>
                   <pic:nvPicPr>
-                    <pic:cNvPr id="0" name="image17.png"/>
+                    <pic:cNvPr id="0" name="image21.png"/>
                     <pic:cNvPicPr preferRelativeResize="0"/>
                   </pic:nvPicPr>
                   <pic:blipFill>
@@ -4414,7 +4442,7 @@
                   <pic:spPr>
                     <a:xfrm>
                       <a:off x="0" y="0"/>
-                      <a:ext cx="5760410" cy="2235200"/>
+                      <a:ext cx="5760410" cy="1384300"/>
                     </a:xfrm>
                     <a:prstGeom prst="rect"/>
                     <a:ln/>
@@ -4422,26 +4450,31 @@
                 </pic:pic>
               </a:graphicData>
             </a:graphic>
-          </wp:anchor>
+          </wp:inline>
         </w:drawing>
       </w:r>
-    </w:p>
-    <w:p>
-      <w:pPr>
-        <w:spacing w:after="160" w:before="0" w:line="288" w:lineRule="auto"/>
-        <w:jc w:val="both"/>
-        <w:rPr>
-          <w:sz w:val="24"/>
-          <w:szCs w:val="24"/>
-        </w:rPr>
-      </w:pPr>
-      <w:r>
-        <w:rPr>
-          <w:sz w:val="24"/>
-          <w:szCs w:val="24"/>
-          <w:rtl w:val="0"/>
-        </w:rPr>
-        <w:t xml:space="preserve">Abban az esetben ha a felhasználó elvégezte az általa kiválasztott feladatot, akkor van lehetősége egy “Kész” gomb megnyomásával, továbbítani a kérést a jóváhagyásra a vezetőnek.</w:t>
+      <w:r>
+        <w:rPr>
+          <w:rtl w:val="0"/>
+        </w:rPr>
+      </w:r>
+    </w:p>
+    <w:p>
+      <w:pPr>
+        <w:spacing w:after="160" w:before="0" w:line="288" w:lineRule="auto"/>
+        <w:jc w:val="both"/>
+        <w:rPr>
+          <w:sz w:val="24"/>
+          <w:szCs w:val="24"/>
+        </w:rPr>
+      </w:pPr>
+      <w:r>
+        <w:rPr>
+          <w:sz w:val="24"/>
+          <w:szCs w:val="24"/>
+          <w:rtl w:val="0"/>
+        </w:rPr>
+        <w:t xml:space="preserve">Abban az esetben ha a felhasználó elvégezte az általa kiválasztott feladatot, akkor van lehetősége egy “Beadom!” gomb megnyomásával továbbítani a kérést a saját csapatának vezetője felé, aki majd eldönti, hogy elfogadja a kérelmet, vagy nem. Amennyiben elfogadja, abban az esetben a felhasználó megkapja a feladatért járó pont mennyiséget, és ez a szám növekedik az adatbázisban. Továbbá, ha a felhasználónak ez volt a szintjén az utolsó elvégzendő feladat, akkor szintet lép.</w:t>
       </w:r>
       <w:r>
         <w:br w:type="page"/>
@@ -4525,25 +4558,25 @@
           <w:szCs w:val="24"/>
           <w:rtl w:val="0"/>
         </w:rPr>
-        <w:t xml:space="preserve">A kép alatt egy form található ahol a személyes adatait találja, placeholderekkel megjelenítve.  Itt tudja módosítani azokat, illetve van lehetősége törölni a profilját.</w:t>
-      </w:r>
-    </w:p>
-    <w:p>
-      <w:pPr>
-        <w:spacing w:after="160" w:before="0" w:line="288" w:lineRule="auto"/>
-        <w:jc w:val="both"/>
-        <w:rPr>
-          <w:sz w:val="24"/>
-          <w:szCs w:val="24"/>
-        </w:rPr>
-      </w:pPr>
-      <w:r>
-        <w:rPr>
-          <w:sz w:val="24"/>
-          <w:szCs w:val="24"/>
-          <w:rtl w:val="0"/>
-        </w:rPr>
-        <w:t xml:space="preserve"> Az oldalon továbbá tud feltölteni saját kezűleg saját képet amit a továbbiakban azok a felhasználók is láthatnak, akik barátnak szeretnék jelölni az illetőt.</w:t>
+        <w:t xml:space="preserve">A kép alatt egy form található ahol a személyes adatait találja megjelenítve.  Itt tudja módosítani azokat, illetve van lehetősége törölni a profilját.</w:t>
+      </w:r>
+    </w:p>
+    <w:p>
+      <w:pPr>
+        <w:spacing w:after="160" w:before="0" w:line="288" w:lineRule="auto"/>
+        <w:jc w:val="both"/>
+        <w:rPr>
+          <w:sz w:val="24"/>
+          <w:szCs w:val="24"/>
+        </w:rPr>
+      </w:pPr>
+      <w:r>
+        <w:rPr>
+          <w:sz w:val="24"/>
+          <w:szCs w:val="24"/>
+          <w:rtl w:val="0"/>
+        </w:rPr>
+        <w:t xml:space="preserve">Az oldalon továbbá tud feltölteni saját kezűleg saját képet amit a továbbiakban azok a felhasználók is láthatnak, akik barátnak szeretnék jelölni az illetőt.</w:t>
       </w:r>
       <w:r>
         <w:drawing>
@@ -4558,12 +4591,12 @@
             <wp:extent cx="5760410" cy="4330700"/>
             <wp:effectExtent b="0" l="0" r="0" t="0"/>
             <wp:wrapSquare wrapText="bothSides" distB="114300" distT="114300" distL="114300" distR="114300"/>
-            <wp:docPr id="3" name="image16.png"/>
+            <wp:docPr id="3" name="image17.png"/>
             <a:graphic>
               <a:graphicData uri="http://schemas.openxmlformats.org/drawingml/2006/picture">
                 <pic:pic>
                   <pic:nvPicPr>
-                    <pic:cNvPr id="0" name="image16.png"/>
+                    <pic:cNvPr id="0" name="image17.png"/>
                     <pic:cNvPicPr preferRelativeResize="0"/>
                   </pic:nvPicPr>
                   <pic:blipFill>
@@ -4643,63 +4676,63 @@
           <w:szCs w:val="24"/>
           <w:rtl w:val="0"/>
         </w:rPr>
-        <w:t xml:space="preserve">A “Szintek-feladatok” oldal az egyik információ közlő oldalunk. Itt tudnak a felhasználók tájékozódni arról, hogy milyen feladatok várják az elkövetkező rangokon. </w:t>
-      </w:r>
-    </w:p>
-    <w:p>
-      <w:pPr>
-        <w:spacing w:after="160" w:before="0" w:line="288" w:lineRule="auto"/>
-        <w:jc w:val="both"/>
-        <w:rPr>
-          <w:sz w:val="24"/>
-          <w:szCs w:val="24"/>
-        </w:rPr>
-      </w:pPr>
-      <w:r>
-        <w:rPr>
-          <w:sz w:val="24"/>
-          <w:szCs w:val="24"/>
-          <w:rtl w:val="0"/>
-        </w:rPr>
-        <w:t xml:space="preserve">Található itt egy táblázat amiben a feladatról szóló egyes adatok jelennek meg adatbázisból lekérve. Láthatjuk az adott feladat szintjét, megnevezését illetve egy gombot ami egy modal segítségével  további információkat oszt meg a felhasználóval a feladatról.</w:t>
-      </w:r>
-    </w:p>
-    <w:p>
-      <w:pPr>
-        <w:spacing w:after="160" w:before="0" w:line="288" w:lineRule="auto"/>
-        <w:jc w:val="both"/>
-        <w:rPr>
-          <w:sz w:val="24"/>
-          <w:szCs w:val="24"/>
-        </w:rPr>
-      </w:pPr>
-      <w:r>
-        <w:rPr>
-          <w:sz w:val="24"/>
-          <w:szCs w:val="24"/>
-          <w:rtl w:val="0"/>
-        </w:rPr>
-        <w:t xml:space="preserve">A modalban látszik továbbá a feladathoz tartozó kép, a részletes leírása, illetve a feladatért járó pontok. A felhasználó erről az oldalról nem tud feladatokat felvenni, csak és kizárólag tájékozódni tud arról, hogy mi fogja várni magasabb szinteken, illetve láthatja azokat a feladatokat amit már korábban elvégzett.</w:t>
+        <w:t xml:space="preserve">A “Szintek-feladatok” oldal az egyik információ közlő oldalunk. Itt tudnak a felhasználók tájékozódni arról, hogy milyen feladatok várják az elkövetkező rangokon (szinteken). </w:t>
+      </w:r>
+    </w:p>
+    <w:p>
+      <w:pPr>
+        <w:spacing w:after="160" w:before="0" w:line="288" w:lineRule="auto"/>
+        <w:jc w:val="both"/>
+        <w:rPr>
+          <w:sz w:val="24"/>
+          <w:szCs w:val="24"/>
+        </w:rPr>
+      </w:pPr>
+      <w:r>
+        <w:rPr>
+          <w:sz w:val="24"/>
+          <w:szCs w:val="24"/>
+          <w:rtl w:val="0"/>
+        </w:rPr>
+        <w:t xml:space="preserve">Található itt egy táblázat amiben a feladatokról szóló adatok jelennek meg adatbázisból lekérve. Láthatjuk az adott feladat szintjét, megnevezését illetve egy gombot ami egy modal segítségével  további információkat oszt meg a felhasználóval a feladatról.</w:t>
+      </w:r>
+    </w:p>
+    <w:p>
+      <w:pPr>
+        <w:spacing w:after="160" w:before="0" w:line="288" w:lineRule="auto"/>
+        <w:jc w:val="both"/>
+        <w:rPr>
+          <w:sz w:val="24"/>
+          <w:szCs w:val="24"/>
+        </w:rPr>
+      </w:pPr>
+      <w:r>
+        <w:rPr>
+          <w:sz w:val="24"/>
+          <w:szCs w:val="24"/>
+          <w:rtl w:val="0"/>
+        </w:rPr>
+        <w:t xml:space="preserve">A modalban látszik továbbá a feladathoz tartozó kép, a részletes leírása, illetve a feladatért járó pontok. A felhasználó erről az oldalról nem tud feladatokat felvenni, csak és kizárólag tájékozódni tud arról, hogy mi fogja várni a következő szinteken.</w:t>
       </w:r>
       <w:r>
         <w:drawing>
           <wp:anchor allowOverlap="1" behindDoc="0" distB="114300" distT="114300" distL="114300" distR="114300" hidden="0" layoutInCell="1" locked="0" relativeHeight="0" simplePos="0">
             <wp:simplePos x="0" y="0"/>
             <wp:positionH relativeFrom="column">
-              <wp:posOffset>19051</wp:posOffset>
+              <wp:posOffset>-1106</wp:posOffset>
             </wp:positionH>
             <wp:positionV relativeFrom="paragraph">
-              <wp:posOffset>1057544</wp:posOffset>
+              <wp:posOffset>819150</wp:posOffset>
             </wp:positionV>
             <wp:extent cx="5760410" cy="4114800"/>
             <wp:effectExtent b="0" l="0" r="0" t="0"/>
             <wp:wrapSquare wrapText="bothSides" distB="114300" distT="114300" distL="114300" distR="114300"/>
-            <wp:docPr id="10" name="image8.png"/>
+            <wp:docPr id="11" name="image13.png"/>
             <a:graphic>
               <a:graphicData uri="http://schemas.openxmlformats.org/drawingml/2006/picture">
                 <pic:pic>
                   <pic:nvPicPr>
-                    <pic:cNvPr id="0" name="image8.png"/>
+                    <pic:cNvPr id="0" name="image13.png"/>
                     <pic:cNvPicPr preferRelativeResize="0"/>
                   </pic:nvPicPr>
                   <pic:blipFill>
@@ -4807,25 +4840,31 @@
         </w:rPr>
         <w:t xml:space="preserve">Formon belüli bootstrap switcherekkel lett kialakítva ez az oldal. </w:t>
       </w:r>
-      <w:r>
+    </w:p>
+    <w:p>
+      <w:pPr>
+        <w:spacing w:after="160" w:before="0" w:line="288" w:lineRule="auto"/>
+        <w:jc w:val="center"/>
+        <w:rPr>
+          <w:sz w:val="24"/>
+          <w:szCs w:val="24"/>
+        </w:rPr>
+      </w:pPr>
+      <w:r>
+        <w:rPr>
+          <w:sz w:val="24"/>
+          <w:szCs w:val="24"/>
+        </w:rPr>
         <w:drawing>
-          <wp:anchor allowOverlap="1" behindDoc="0" distB="114300" distT="114300" distL="114300" distR="114300" hidden="0" layoutInCell="1" locked="0" relativeHeight="0" simplePos="0">
-            <wp:simplePos x="0" y="0"/>
-            <wp:positionH relativeFrom="column">
-              <wp:posOffset>19051</wp:posOffset>
-            </wp:positionH>
-            <wp:positionV relativeFrom="paragraph">
-              <wp:posOffset>354873</wp:posOffset>
-            </wp:positionV>
-            <wp:extent cx="5760410" cy="3568700"/>
+          <wp:inline distB="114300" distT="114300" distL="114300" distR="114300">
+            <wp:extent cx="3305175" cy="3629025"/>
             <wp:effectExtent b="0" l="0" r="0" t="0"/>
-            <wp:wrapSquare wrapText="bothSides" distB="114300" distT="114300" distL="114300" distR="114300"/>
-            <wp:docPr id="20" name="image9.png"/>
+            <wp:docPr id="10" name="image11.png"/>
             <a:graphic>
               <a:graphicData uri="http://schemas.openxmlformats.org/drawingml/2006/picture">
                 <pic:pic>
                   <pic:nvPicPr>
-                    <pic:cNvPr id="0" name="image9.png"/>
+                    <pic:cNvPr id="0" name="image11.png"/>
                     <pic:cNvPicPr preferRelativeResize="0"/>
                   </pic:nvPicPr>
                   <pic:blipFill>
@@ -4838,7 +4877,7 @@
                   <pic:spPr>
                     <a:xfrm>
                       <a:off x="0" y="0"/>
-                      <a:ext cx="5760410" cy="3568700"/>
+                      <a:ext cx="3305175" cy="3629025"/>
                     </a:xfrm>
                     <a:prstGeom prst="rect"/>
                     <a:ln/>
@@ -4846,19 +4885,9 @@
                 </pic:pic>
               </a:graphicData>
             </a:graphic>
-          </wp:anchor>
+          </wp:inline>
         </w:drawing>
       </w:r>
-    </w:p>
-    <w:p>
-      <w:pPr>
-        <w:spacing w:after="160" w:before="0" w:line="288" w:lineRule="auto"/>
-        <w:jc w:val="both"/>
-        <w:rPr>
-          <w:sz w:val="24"/>
-          <w:szCs w:val="24"/>
-        </w:rPr>
-      </w:pPr>
       <w:r>
         <w:rPr>
           <w:rtl w:val="0"/>
@@ -4909,20 +4938,20 @@
           <wp:anchor allowOverlap="1" behindDoc="0" distB="114300" distT="114300" distL="114300" distR="114300" hidden="0" layoutInCell="1" locked="0" relativeHeight="0" simplePos="0">
             <wp:simplePos x="0" y="0"/>
             <wp:positionH relativeFrom="column">
-              <wp:posOffset>447675</wp:posOffset>
+              <wp:posOffset>495300</wp:posOffset>
             </wp:positionH>
             <wp:positionV relativeFrom="paragraph">
-              <wp:posOffset>804974</wp:posOffset>
+              <wp:posOffset>600075</wp:posOffset>
             </wp:positionV>
             <wp:extent cx="4896168" cy="2631578"/>
             <wp:effectExtent b="0" l="0" r="0" t="0"/>
             <wp:wrapSquare wrapText="bothSides" distB="114300" distT="114300" distL="114300" distR="114300"/>
-            <wp:docPr id="28" name="image26.png"/>
+            <wp:docPr id="28" name="image30.png"/>
             <a:graphic>
               <a:graphicData uri="http://schemas.openxmlformats.org/drawingml/2006/picture">
                 <pic:pic>
                   <pic:nvPicPr>
-                    <pic:cNvPr id="0" name="image26.png"/>
+                    <pic:cNvPr id="0" name="image30.png"/>
                     <pic:cNvPicPr preferRelativeResize="0"/>
                   </pic:nvPicPr>
                   <pic:blipFill>
@@ -5002,7 +5031,7 @@
           <w:szCs w:val="24"/>
           <w:rtl w:val="0"/>
         </w:rPr>
-        <w:t xml:space="preserve">Az admin felület asztali alkalmazással C# nyelven íródott Microsoft Visual Studio-ban WPF felülettel. Itt a verseny adminja(i) dolgoznak. A felületen tudnak Feladatokat keresni ID alapján Minden adatot a szoftver az adatbázisból nyer ki.</w:t>
+        <w:t xml:space="preserve">Az admin felület asztali alkalmazással C# nyelven íródott Microsoft Visual Studio-ban WPF felülettel. Itt az országos vezető dolgozik, akiből csak 1 van. A felületen tud feladatokat keresni ID alapján. Minden adatot a szoftver az adatbázisból nyer ki.</w:t>
       </w:r>
     </w:p>
     <w:p>
@@ -5035,12 +5064,12 @@
             <wp:extent cx="5760410" cy="2870200"/>
             <wp:effectExtent b="0" l="0" r="0" t="0"/>
             <wp:wrapSquare wrapText="bothSides" distB="114300" distT="114300" distL="114300" distR="114300"/>
-            <wp:docPr id="15" name="image19.png"/>
+            <wp:docPr id="16" name="image3.png"/>
             <a:graphic>
               <a:graphicData uri="http://schemas.openxmlformats.org/drawingml/2006/picture">
                 <pic:pic>
                   <pic:nvPicPr>
-                    <pic:cNvPr id="0" name="image19.png"/>
+                    <pic:cNvPr id="0" name="image3.png"/>
                     <pic:cNvPicPr preferRelativeResize="0"/>
                   </pic:nvPicPr>
                   <pic:blipFill>
@@ -5098,7 +5127,7 @@
           <w:szCs w:val="24"/>
           <w:rtl w:val="0"/>
         </w:rPr>
-        <w:t xml:space="preserve">Felvenni ezen a felületen csak rangot lehet új értékként felvenni. Az új feladat felvétele másik ablakban történik.</w:t>
+        <w:t xml:space="preserve">Ezen a felületen csak rangot lehet új értékként felvenni. Az új feladat felvétele másik ablakban történik.</w:t>
       </w:r>
     </w:p>
     <w:p>
@@ -5131,12 +5160,12 @@
             <wp:extent cx="5760410" cy="2057400"/>
             <wp:effectExtent b="0" l="0" r="0" t="0"/>
             <wp:wrapSquare wrapText="bothSides" distB="114300" distT="114300" distL="114300" distR="114300"/>
-            <wp:docPr id="7" name="image4.png"/>
+            <wp:docPr id="7" name="image15.png"/>
             <a:graphic>
               <a:graphicData uri="http://schemas.openxmlformats.org/drawingml/2006/picture">
                 <pic:pic>
                   <pic:nvPicPr>
-                    <pic:cNvPr id="0" name="image4.png"/>
+                    <pic:cNvPr id="0" name="image15.png"/>
                     <pic:cNvPicPr preferRelativeResize="0"/>
                   </pic:nvPicPr>
                   <pic:blipFill>
@@ -5213,12 +5242,12 @@
             <wp:extent cx="5760410" cy="1409700"/>
             <wp:effectExtent b="0" l="0" r="0" t="0"/>
             <wp:wrapSquare wrapText="bothSides" distB="114300" distT="114300" distL="114300" distR="114300"/>
-            <wp:docPr id="26" name="image29.png"/>
+            <wp:docPr id="26" name="image28.png"/>
             <a:graphic>
               <a:graphicData uri="http://schemas.openxmlformats.org/drawingml/2006/picture">
                 <pic:pic>
                   <pic:nvPicPr>
-                    <pic:cNvPr id="0" name="image29.png"/>
+                    <pic:cNvPr id="0" name="image28.png"/>
                     <pic:cNvPicPr preferRelativeResize="0"/>
                   </pic:nvPicPr>
                   <pic:blipFill>
@@ -5258,7 +5287,7 @@
           <w:szCs w:val="24"/>
           <w:rtl w:val="0"/>
         </w:rPr>
-        <w:t xml:space="preserve"> A csapat tagokat a “Csapatom” gomb alatt találják a vezetők. Egy Bootstrap kártya segítségével jelennek meg a csapattagok.</w:t>
+        <w:t xml:space="preserve"> A csapat tagokat a “Csapatom” gomb alatt találják a vezetők. Bootstrap kártyák segítségével jelennek meg a csapattagok.</w:t>
       </w:r>
       <w:r>
         <w:drawing>
@@ -5273,12 +5302,12 @@
             <wp:extent cx="5760410" cy="2171700"/>
             <wp:effectExtent b="0" l="0" r="0" t="0"/>
             <wp:wrapSquare wrapText="bothSides" distB="114300" distT="114300" distL="114300" distR="114300"/>
-            <wp:docPr id="5" name="image6.png"/>
+            <wp:docPr id="5" name="image14.png"/>
             <a:graphic>
               <a:graphicData uri="http://schemas.openxmlformats.org/drawingml/2006/picture">
                 <pic:pic>
                   <pic:nvPicPr>
-                    <pic:cNvPr id="0" name="image6.png"/>
+                    <pic:cNvPr id="0" name="image14.png"/>
                     <pic:cNvPicPr preferRelativeResize="0"/>
                   </pic:nvPicPr>
                   <pic:blipFill>
@@ -5333,7 +5362,7 @@
           <w:szCs w:val="24"/>
           <w:rtl w:val="0"/>
         </w:rPr>
-        <w:t xml:space="preserve">  A csapattag felvétel gombra kattintva megjelenik egy form, ahol legördülő menüből ki tudja választani kit szeretne csapattagnak a saját csapatába.  Majd ha kiválasztotta kit szeretne csapattagnak, felveheti a felvétel gombbal, és akkor a csapat oldalon is meg fog jelenni külön card-al</w:t>
+        <w:t xml:space="preserve">  A csapattag felvétel gombra kattintva megjelenik egy form, ahol legördülő menüből ki tudja választani, kit szeretne csapattagnak a saját csapatába.  Majd ha kiválasztotta kit szeretne csapattagnak, felveheti a felvétel gombbal, és akkor a csapat oldalon is meg fog jelenni egy új card-ban.</w:t>
       </w:r>
       <w:r>
         <w:br w:type="page"/>
@@ -5347,12 +5376,12 @@
           <wp:inline distB="114300" distT="114300" distL="114300" distR="114300">
             <wp:extent cx="5760410" cy="2857500"/>
             <wp:effectExtent b="0" l="0" r="0" t="0"/>
-            <wp:docPr id="9" name="image15.png"/>
+            <wp:docPr id="9" name="image4.png"/>
             <a:graphic>
               <a:graphicData uri="http://schemas.openxmlformats.org/drawingml/2006/picture">
                 <pic:pic>
                   <pic:nvPicPr>
-                    <pic:cNvPr id="0" name="image15.png"/>
+                    <pic:cNvPr id="0" name="image4.png"/>
                     <pic:cNvPicPr preferRelativeResize="0"/>
                   </pic:nvPicPr>
                   <pic:blipFill>
@@ -5409,12 +5438,12 @@
             <wp:extent cx="5760410" cy="2222500"/>
             <wp:effectExtent b="0" l="0" r="0" t="0"/>
             <wp:wrapSquare wrapText="bothSides" distB="114300" distT="114300" distL="114300" distR="114300"/>
-            <wp:docPr id="14" name="image18.png"/>
+            <wp:docPr id="15" name="image10.png"/>
             <a:graphic>
               <a:graphicData uri="http://schemas.openxmlformats.org/drawingml/2006/picture">
                 <pic:pic>
                   <pic:nvPicPr>
-                    <pic:cNvPr id="0" name="image18.png"/>
+                    <pic:cNvPr id="0" name="image10.png"/>
                     <pic:cNvPicPr preferRelativeResize="0"/>
                   </pic:nvPicPr>
                   <pic:blipFill>

</xml_diff>